<commit_message>
changed template for conclusion and add new version of interpreter library
</commit_message>
<xml_diff>
--- a/KDL/conclusion/conc_docx/template.docx
+++ b/KDL/conclusion/conc_docx/template.docx
@@ -903,7 +903,7 @@
     <w:p>
       <w:pPr>
         <w:spacing w:after="0"/>
-        <w:ind w:firstLine="708"/>
+        <w:ind w:left="709" w:hanging="1"/>
         <w:rPr>
           <w:rFonts w:ascii="Times New Roman" w:hAnsi="Times New Roman" w:cs="Times New Roman"/>
           <w:sz w:val="24"/>
@@ -911,7 +911,6 @@
           <w:lang w:val="en-US"/>
         </w:rPr>
       </w:pPr>
-      <w:proofErr w:type="gramStart"/>
       <w:r>
         <w:rPr>
           <w:rFonts w:ascii="Times New Roman" w:hAnsi="Times New Roman" w:cs="Times New Roman"/>
@@ -919,49 +918,22 @@
           <w:szCs w:val="24"/>
           <w:lang w:val="en-US"/>
         </w:rPr>
-        <w:t>{{ recap</w:t>
-      </w:r>
-      <w:proofErr w:type="gramEnd"/>
-      <w:r>
-        <w:rPr>
-          <w:rFonts w:ascii="Times New Roman" w:hAnsi="Times New Roman" w:cs="Times New Roman"/>
-          <w:sz w:val="24"/>
-          <w:szCs w:val="24"/>
-          <w:lang w:val="en-US"/>
-        </w:rPr>
-        <w:t xml:space="preserve"> }}</w:t>
-      </w:r>
+        <w:t>{{ recap }}</w:t>
+      </w:r>
+      <w:bookmarkStart w:id="0" w:name="_GoBack"/>
+      <w:bookmarkEnd w:id="0"/>
     </w:p>
     <w:p>
       <w:pPr>
         <w:spacing w:after="0"/>
-        <w:rPr>
-          <w:rFonts w:ascii="Times New Roman" w:hAnsi="Times New Roman" w:cs="Times New Roman"/>
-          <w:sz w:val="28"/>
-          <w:szCs w:val="28"/>
-          <w:lang w:val="en-US"/>
-        </w:rPr>
-      </w:pPr>
-      <w:r>
-        <w:rPr>
-          <w:rFonts w:ascii="Times New Roman" w:hAnsi="Times New Roman" w:cs="Times New Roman"/>
-          <w:b/>
-          <w:sz w:val="26"/>
-          <w:szCs w:val="26"/>
-          <w:lang w:val="en-US"/>
-        </w:rPr>
-        <w:t xml:space="preserve"> </w:t>
-      </w:r>
-      <w:r>
-        <w:rPr>
-          <w:rFonts w:ascii="Times New Roman" w:hAnsi="Times New Roman" w:cs="Times New Roman"/>
-          <w:b/>
-          <w:sz w:val="26"/>
-          <w:szCs w:val="26"/>
-          <w:lang w:val="en-US"/>
-        </w:rPr>
-        <w:t xml:space="preserve">  </w:t>
-      </w:r>
+        <w:ind w:firstLine="708"/>
+        <w:rPr>
+          <w:rFonts w:ascii="Times New Roman" w:hAnsi="Times New Roman" w:cs="Times New Roman"/>
+          <w:sz w:val="24"/>
+          <w:szCs w:val="24"/>
+          <w:lang w:val="en-US"/>
+        </w:rPr>
+      </w:pPr>
     </w:p>
     <w:p>
       <w:pPr>
@@ -1190,8 +1162,6 @@
           <w:lang w:val="en-US"/>
         </w:rPr>
       </w:pPr>
-      <w:bookmarkStart w:id="0" w:name="_GoBack"/>
-      <w:bookmarkEnd w:id="0"/>
     </w:p>
     <w:p>
       <w:pPr>
@@ -3791,7 +3761,7 @@
 </file>
 
 <file path=customXml/itemProps1.xml><?xml version="1.0" encoding="utf-8"?>
-<ds:datastoreItem xmlns:ds="http://schemas.openxmlformats.org/officeDocument/2006/customXml" ds:itemID="{2E39B738-AC50-4350-9A86-02DE905E3D2C}">
+<ds:datastoreItem xmlns:ds="http://schemas.openxmlformats.org/officeDocument/2006/customXml" ds:itemID="{197707D6-D546-419B-B6A3-3CB3B3897716}">
   <ds:schemaRefs>
     <ds:schemaRef ds:uri="http://schemas.openxmlformats.org/officeDocument/2006/bibliography"/>
   </ds:schemaRefs>

</xml_diff>

<commit_message>
corrected structure of conclusion
</commit_message>
<xml_diff>
--- a/KDL/conclusion/conc_docx/template.docx
+++ b/KDL/conclusion/conc_docx/template.docx
@@ -560,6 +560,7 @@
     <w:p>
       <w:pPr>
         <w:spacing w:after="0"/>
+        <w:ind w:left="-709"/>
         <w:rPr>
           <w:rFonts w:ascii="Times New Roman" w:hAnsi="Times New Roman" w:cs="Times New Roman"/>
           <w:b/>
@@ -571,82 +572,69 @@
       <w:r>
         <w:rPr>
           <w:rFonts w:ascii="Times New Roman" w:hAnsi="Times New Roman" w:cs="Times New Roman"/>
-          <w:b/>
           <w:sz w:val="28"/>
           <w:szCs w:val="28"/>
           <w:lang w:val="en-US"/>
         </w:rPr>
-        <w:t>I</w:t>
-      </w:r>
-      <w:r>
-        <w:rPr>
-          <w:rFonts w:ascii="Times New Roman" w:hAnsi="Times New Roman" w:cs="Times New Roman"/>
-          <w:b/>
+        <w:t>I.</w:t>
+      </w:r>
+      <w:r>
+        <w:rPr>
+          <w:rFonts w:ascii="Times New Roman" w:hAnsi="Times New Roman" w:cs="Times New Roman"/>
           <w:sz w:val="28"/>
           <w:szCs w:val="28"/>
           <w:lang w:val="en-US"/>
         </w:rPr>
-        <w:t>.</w:t>
-      </w:r>
-      <w:r>
-        <w:rPr>
-          <w:rFonts w:ascii="Times New Roman" w:hAnsi="Times New Roman" w:cs="Times New Roman"/>
-          <w:b/>
+        <w:t xml:space="preserve"> </w:t>
+      </w:r>
+      <w:r>
+        <w:rPr>
+          <w:rFonts w:ascii="Times New Roman" w:hAnsi="Times New Roman" w:cs="Times New Roman"/>
           <w:sz w:val="28"/>
           <w:szCs w:val="28"/>
         </w:rPr>
-        <w:t>Выявленные</w:t>
-      </w:r>
-      <w:r>
-        <w:rPr>
-          <w:rFonts w:ascii="Times New Roman" w:hAnsi="Times New Roman" w:cs="Times New Roman"/>
-          <w:b/>
+        <w:t>Заключение</w:t>
+      </w:r>
+      <w:r>
+        <w:rPr>
+          <w:rFonts w:ascii="Times New Roman" w:hAnsi="Times New Roman" w:cs="Times New Roman"/>
           <w:sz w:val="28"/>
           <w:szCs w:val="28"/>
           <w:lang w:val="en-US"/>
         </w:rPr>
         <w:t xml:space="preserve"> </w:t>
       </w:r>
+      <w:r>
+        <w:rPr>
+          <w:rFonts w:ascii="Times New Roman" w:hAnsi="Times New Roman" w:cs="Times New Roman"/>
+          <w:sz w:val="24"/>
+          <w:szCs w:val="28"/>
+          <w:lang w:val="en-US"/>
+        </w:rPr>
+        <w:t xml:space="preserve">{% for key, values in </w:t>
+      </w:r>
+      <w:proofErr w:type="spellStart"/>
+      <w:r>
+        <w:rPr>
+          <w:rFonts w:ascii="Times New Roman" w:hAnsi="Times New Roman" w:cs="Times New Roman"/>
+          <w:sz w:val="24"/>
+          <w:szCs w:val="28"/>
+          <w:lang w:val="en-US"/>
+        </w:rPr>
+        <w:t>func_</w:t>
+      </w:r>
       <w:proofErr w:type="gramStart"/>
       <w:r>
         <w:rPr>
           <w:rFonts w:ascii="Times New Roman" w:hAnsi="Times New Roman" w:cs="Times New Roman"/>
-          <w:b/>
-          <w:sz w:val="28"/>
+          <w:sz w:val="24"/>
           <w:szCs w:val="28"/>
-        </w:rPr>
-        <w:t>отклонения</w:t>
-      </w:r>
-      <w:r>
-        <w:rPr>
-          <w:rFonts w:ascii="Times New Roman" w:hAnsi="Times New Roman" w:cs="Times New Roman"/>
-          <w:sz w:val="24"/>
-          <w:szCs w:val="28"/>
-          <w:lang w:val="en-US"/>
-        </w:rPr>
-        <w:t>{</w:t>
-      </w:r>
+          <w:lang w:val="en-US"/>
+        </w:rPr>
+        <w:t>dict.items</w:t>
+      </w:r>
+      <w:proofErr w:type="spellEnd"/>
       <w:proofErr w:type="gramEnd"/>
-      <w:r>
-        <w:rPr>
-          <w:rFonts w:ascii="Times New Roman" w:hAnsi="Times New Roman" w:cs="Times New Roman"/>
-          <w:sz w:val="24"/>
-          <w:szCs w:val="28"/>
-          <w:lang w:val="en-US"/>
-        </w:rPr>
-        <w:t xml:space="preserve">% for key, values in </w:t>
-      </w:r>
-      <w:proofErr w:type="spellStart"/>
-      <w:r>
-        <w:rPr>
-          <w:rFonts w:ascii="Times New Roman" w:hAnsi="Times New Roman" w:cs="Times New Roman"/>
-          <w:sz w:val="24"/>
-          <w:szCs w:val="28"/>
-          <w:lang w:val="en-US"/>
-        </w:rPr>
-        <w:t>func_dict.items</w:t>
-      </w:r>
-      <w:proofErr w:type="spellEnd"/>
       <w:r>
         <w:rPr>
           <w:rFonts w:ascii="Times New Roman" w:hAnsi="Times New Roman" w:cs="Times New Roman"/>
@@ -665,6 +653,7 @@
           <w:numId w:val="16"/>
         </w:numPr>
         <w:spacing w:line="240" w:lineRule="auto"/>
+        <w:ind w:left="142"/>
         <w:rPr>
           <w:rFonts w:ascii="Times New Roman" w:hAnsi="Times New Roman" w:cs="Times New Roman"/>
           <w:sz w:val="24"/>
@@ -709,6 +698,7 @@
       <w:pPr>
         <w:pStyle w:val="a6"/>
         <w:spacing w:line="240" w:lineRule="auto"/>
+        <w:ind w:left="142"/>
         <w:rPr>
           <w:rFonts w:ascii="Times New Roman" w:hAnsi="Times New Roman" w:cs="Times New Roman"/>
           <w:bCs/>
@@ -754,6 +744,7 @@
       <w:pPr>
         <w:pStyle w:val="a6"/>
         <w:spacing w:line="240" w:lineRule="auto"/>
+        <w:ind w:left="142"/>
         <w:rPr>
           <w:rFonts w:ascii="Times New Roman" w:hAnsi="Times New Roman" w:cs="Times New Roman"/>
           <w:bCs/>
@@ -862,6 +853,80 @@
     <w:p>
       <w:pPr>
         <w:spacing w:after="0"/>
+        <w:ind w:left="-709"/>
+        <w:rPr>
+          <w:rFonts w:ascii="Times New Roman" w:hAnsi="Times New Roman" w:cs="Times New Roman"/>
+          <w:sz w:val="28"/>
+          <w:szCs w:val="28"/>
+          <w:lang w:val="en-US"/>
+        </w:rPr>
+      </w:pPr>
+      <w:r>
+        <w:rPr>
+          <w:rFonts w:ascii="Times New Roman" w:hAnsi="Times New Roman" w:cs="Times New Roman"/>
+          <w:sz w:val="28"/>
+          <w:szCs w:val="28"/>
+          <w:lang w:val="en-US"/>
+        </w:rPr>
+        <w:t>II.</w:t>
+      </w:r>
+      <w:r>
+        <w:rPr>
+          <w:rFonts w:ascii="Times New Roman" w:hAnsi="Times New Roman" w:cs="Times New Roman"/>
+          <w:sz w:val="28"/>
+          <w:szCs w:val="28"/>
+        </w:rPr>
+        <w:t xml:space="preserve"> Вывод</w:t>
+      </w:r>
+    </w:p>
+    <w:p>
+      <w:pPr>
+        <w:spacing w:after="0"/>
+        <w:ind w:left="-142" w:hanging="1"/>
+        <w:rPr>
+          <w:rFonts w:ascii="Times New Roman" w:hAnsi="Times New Roman" w:cs="Times New Roman"/>
+          <w:sz w:val="24"/>
+          <w:szCs w:val="24"/>
+          <w:lang w:val="en-US"/>
+        </w:rPr>
+      </w:pPr>
+      <w:proofErr w:type="gramStart"/>
+      <w:r>
+        <w:rPr>
+          <w:rFonts w:ascii="Times New Roman" w:hAnsi="Times New Roman" w:cs="Times New Roman"/>
+          <w:sz w:val="24"/>
+          <w:szCs w:val="24"/>
+          <w:lang w:val="en-US"/>
+        </w:rPr>
+        <w:t>{{ recap</w:t>
+      </w:r>
+      <w:proofErr w:type="gramEnd"/>
+      <w:r>
+        <w:rPr>
+          <w:rFonts w:ascii="Times New Roman" w:hAnsi="Times New Roman" w:cs="Times New Roman"/>
+          <w:sz w:val="24"/>
+          <w:szCs w:val="24"/>
+          <w:lang w:val="en-US"/>
+        </w:rPr>
+        <w:t xml:space="preserve"> }}</w:t>
+      </w:r>
+    </w:p>
+    <w:p>
+      <w:pPr>
+        <w:spacing w:after="0"/>
+        <w:ind w:firstLine="708"/>
+        <w:rPr>
+          <w:rFonts w:ascii="Times New Roman" w:hAnsi="Times New Roman" w:cs="Times New Roman"/>
+          <w:sz w:val="24"/>
+          <w:szCs w:val="24"/>
+          <w:lang w:val="en-US"/>
+        </w:rPr>
+      </w:pPr>
+    </w:p>
+    <w:p>
+      <w:pPr>
+        <w:spacing w:after="0"/>
+        <w:ind w:left="-709"/>
         <w:rPr>
           <w:rFonts w:ascii="Times New Roman" w:hAnsi="Times New Roman" w:cs="Times New Roman"/>
           <w:b/>
@@ -873,127 +938,85 @@
       <w:r>
         <w:rPr>
           <w:rFonts w:ascii="Times New Roman" w:hAnsi="Times New Roman" w:cs="Times New Roman"/>
-          <w:b/>
           <w:sz w:val="28"/>
           <w:szCs w:val="28"/>
           <w:lang w:val="en-US"/>
         </w:rPr>
-        <w:t>II</w:t>
-      </w:r>
-      <w:r>
-        <w:rPr>
-          <w:rFonts w:ascii="Times New Roman" w:hAnsi="Times New Roman" w:cs="Times New Roman"/>
-          <w:b/>
+        <w:t>I</w:t>
+      </w:r>
+      <w:r>
+        <w:rPr>
+          <w:rFonts w:ascii="Times New Roman" w:hAnsi="Times New Roman" w:cs="Times New Roman"/>
           <w:sz w:val="28"/>
           <w:szCs w:val="28"/>
           <w:lang w:val="en-US"/>
         </w:rPr>
-        <w:t>.</w:t>
-      </w:r>
-      <w:r>
-        <w:rPr>
-          <w:rFonts w:ascii="Times New Roman" w:hAnsi="Times New Roman" w:cs="Times New Roman"/>
-          <w:b/>
+        <w:t>II</w:t>
+      </w:r>
+      <w:r>
+        <w:rPr>
+          <w:rFonts w:ascii="Times New Roman" w:hAnsi="Times New Roman" w:cs="Times New Roman"/>
           <w:sz w:val="28"/>
           <w:szCs w:val="28"/>
-        </w:rPr>
-        <w:t>Заключение</w:t>
-      </w:r>
-    </w:p>
-    <w:p>
-      <w:pPr>
-        <w:spacing w:after="0"/>
-        <w:ind w:left="709" w:hanging="1"/>
-        <w:rPr>
-          <w:rFonts w:ascii="Times New Roman" w:hAnsi="Times New Roman" w:cs="Times New Roman"/>
-          <w:sz w:val="24"/>
-          <w:szCs w:val="24"/>
-          <w:lang w:val="en-US"/>
-        </w:rPr>
-      </w:pPr>
-      <w:r>
-        <w:rPr>
-          <w:rFonts w:ascii="Times New Roman" w:hAnsi="Times New Roman" w:cs="Times New Roman"/>
-          <w:sz w:val="24"/>
-          <w:szCs w:val="24"/>
-          <w:lang w:val="en-US"/>
-        </w:rPr>
-        <w:t>{{ recap }}</w:t>
-      </w:r>
-      <w:bookmarkStart w:id="0" w:name="_GoBack"/>
-      <w:bookmarkEnd w:id="0"/>
-    </w:p>
-    <w:p>
-      <w:pPr>
-        <w:spacing w:after="0"/>
-        <w:ind w:firstLine="708"/>
-        <w:rPr>
-          <w:rFonts w:ascii="Times New Roman" w:hAnsi="Times New Roman" w:cs="Times New Roman"/>
-          <w:sz w:val="24"/>
-          <w:szCs w:val="24"/>
-          <w:lang w:val="en-US"/>
-        </w:rPr>
-      </w:pPr>
-    </w:p>
-    <w:p>
-      <w:pPr>
-        <w:spacing w:after="0"/>
-        <w:rPr>
-          <w:rFonts w:ascii="Times New Roman" w:hAnsi="Times New Roman" w:cs="Times New Roman"/>
-          <w:b/>
+          <w:lang w:val="en-US"/>
+        </w:rPr>
+        <w:t xml:space="preserve">. </w:t>
+      </w:r>
+      <w:r>
+        <w:rPr>
+          <w:rFonts w:ascii="Times New Roman" w:hAnsi="Times New Roman" w:cs="Times New Roman"/>
           <w:sz w:val="28"/>
           <w:szCs w:val="28"/>
-          <w:lang w:val="en-US"/>
-        </w:rPr>
-      </w:pPr>
-      <w:r>
-        <w:rPr>
-          <w:rFonts w:ascii="Times New Roman" w:hAnsi="Times New Roman" w:cs="Times New Roman"/>
-          <w:b/>
+        </w:rPr>
+        <w:t>Рекомендации</w:t>
+      </w:r>
+      <w:r>
+        <w:rPr>
+          <w:rFonts w:ascii="Times New Roman" w:hAnsi="Times New Roman" w:cs="Times New Roman"/>
           <w:sz w:val="28"/>
           <w:szCs w:val="28"/>
           <w:lang w:val="en-US"/>
         </w:rPr>
-        <w:t>I</w:t>
-      </w:r>
-      <w:r>
-        <w:rPr>
-          <w:rFonts w:ascii="Times New Roman" w:hAnsi="Times New Roman" w:cs="Times New Roman"/>
-          <w:b/>
-          <w:sz w:val="28"/>
-          <w:szCs w:val="28"/>
-          <w:lang w:val="en-US"/>
-        </w:rPr>
-        <w:t>II</w:t>
-      </w:r>
-      <w:r>
-        <w:rPr>
-          <w:rFonts w:ascii="Times New Roman" w:hAnsi="Times New Roman" w:cs="Times New Roman"/>
-          <w:b/>
-          <w:sz w:val="28"/>
-          <w:szCs w:val="28"/>
-          <w:lang w:val="en-US"/>
-        </w:rPr>
-        <w:t xml:space="preserve">. </w:t>
+        <w:t xml:space="preserve">: </w:t>
+      </w:r>
+      <w:r>
+        <w:rPr>
+          <w:rFonts w:ascii="Times New Roman" w:hAnsi="Times New Roman" w:cs="Times New Roman"/>
+          <w:sz w:val="24"/>
+          <w:szCs w:val="24"/>
+          <w:lang w:val="en-US"/>
+        </w:rPr>
+        <w:t xml:space="preserve">{% if </w:t>
+      </w:r>
+      <w:proofErr w:type="spellStart"/>
+      <w:r>
+        <w:rPr>
+          <w:rFonts w:ascii="Times New Roman" w:hAnsi="Times New Roman" w:cs="Times New Roman"/>
+          <w:sz w:val="24"/>
+          <w:szCs w:val="24"/>
+          <w:lang w:val="en-US"/>
+        </w:rPr>
+        <w:t>recomend</w:t>
+      </w:r>
+      <w:proofErr w:type="spellEnd"/>
+      <w:r>
+        <w:rPr>
+          <w:rFonts w:ascii="Times New Roman" w:hAnsi="Times New Roman" w:cs="Times New Roman"/>
+          <w:sz w:val="24"/>
+          <w:szCs w:val="24"/>
+          <w:lang w:val="en-US"/>
+        </w:rPr>
+        <w:t xml:space="preserve"> is string </w:t>
       </w:r>
       <w:proofErr w:type="gramStart"/>
       <w:r>
         <w:rPr>
           <w:rFonts w:ascii="Times New Roman" w:hAnsi="Times New Roman" w:cs="Times New Roman"/>
-          <w:b/>
-          <w:sz w:val="28"/>
-          <w:szCs w:val="28"/>
-        </w:rPr>
-        <w:t>Рекомендации</w:t>
-      </w:r>
-      <w:r>
-        <w:rPr>
-          <w:rFonts w:ascii="Times New Roman" w:hAnsi="Times New Roman" w:cs="Times New Roman"/>
-          <w:sz w:val="24"/>
-          <w:szCs w:val="24"/>
-          <w:lang w:val="en-US"/>
-        </w:rPr>
-        <w:t>{</w:t>
+          <w:sz w:val="24"/>
+          <w:szCs w:val="24"/>
+          <w:lang w:val="en-US"/>
+        </w:rPr>
+        <w:t>%}{</w:t>
       </w:r>
       <w:proofErr w:type="gramEnd"/>
       <w:r>
@@ -1003,27 +1026,7 @@
           <w:szCs w:val="24"/>
           <w:lang w:val="en-US"/>
         </w:rPr>
-        <w:t xml:space="preserve">% if </w:t>
-      </w:r>
-      <w:proofErr w:type="spellStart"/>
-      <w:r>
-        <w:rPr>
-          <w:rFonts w:ascii="Times New Roman" w:hAnsi="Times New Roman" w:cs="Times New Roman"/>
-          <w:sz w:val="24"/>
-          <w:szCs w:val="24"/>
-          <w:lang w:val="en-US"/>
-        </w:rPr>
-        <w:t>recomend</w:t>
-      </w:r>
-      <w:proofErr w:type="spellEnd"/>
-      <w:r>
-        <w:rPr>
-          <w:rFonts w:ascii="Times New Roman" w:hAnsi="Times New Roman" w:cs="Times New Roman"/>
-          <w:sz w:val="24"/>
-          <w:szCs w:val="24"/>
-          <w:lang w:val="en-US"/>
-        </w:rPr>
-        <w:t xml:space="preserve"> is string %}{{ </w:t>
+        <w:t xml:space="preserve">{ </w:t>
       </w:r>
       <w:proofErr w:type="spellStart"/>
       <w:r>
@@ -1074,7 +1077,7 @@
           <w:numId w:val="17"/>
         </w:numPr>
         <w:spacing w:after="0"/>
-        <w:ind w:left="709"/>
+        <w:ind w:left="142"/>
         <w:rPr>
           <w:rFonts w:ascii="Times New Roman" w:hAnsi="Times New Roman" w:cs="Times New Roman"/>
           <w:sz w:val="24"/>
@@ -1196,13 +1199,15 @@
     <w:p>
       <w:pPr>
         <w:spacing w:after="0"/>
+        <w:ind w:left="-284"/>
         <w:jc w:val="both"/>
         <w:rPr>
           <w:rFonts w:ascii="Times New Roman" w:hAnsi="Times New Roman" w:cs="Times New Roman"/>
           <w:sz w:val="24"/>
-          <w:lang w:val="en-US"/>
-        </w:rPr>
-      </w:pPr>
+        </w:rPr>
+      </w:pPr>
+      <w:bookmarkStart w:id="0" w:name="_GoBack"/>
+      <w:bookmarkEnd w:id="0"/>
       <w:r>
         <w:rPr>
           <w:rFonts w:ascii="Times New Roman" w:hAnsi="Times New Roman" w:cs="Times New Roman"/>
@@ -1223,6 +1228,13 @@
           <w:lang w:val="en-US"/>
         </w:rPr>
         <w:t xml:space="preserve"> </w:t>
+      </w:r>
+      <w:r>
+        <w:rPr>
+          <w:rFonts w:ascii="Times New Roman" w:hAnsi="Times New Roman" w:cs="Times New Roman"/>
+          <w:sz w:val="24"/>
+        </w:rPr>
+        <w:t>клинической лаборатории диагностики</w:t>
       </w:r>
     </w:p>
     <w:p>
@@ -3761,7 +3773,7 @@
 </file>
 
 <file path=customXml/itemProps1.xml><?xml version="1.0" encoding="utf-8"?>
-<ds:datastoreItem xmlns:ds="http://schemas.openxmlformats.org/officeDocument/2006/customXml" ds:itemID="{197707D6-D546-419B-B6A3-3CB3B3897716}">
+<ds:datastoreItem xmlns:ds="http://schemas.openxmlformats.org/officeDocument/2006/customXml" ds:itemID="{D638391D-7D14-4A07-B96B-A250A4C3415D}">
   <ds:schemaRefs>
     <ds:schemaRef ds:uri="http://schemas.openxmlformats.org/officeDocument/2006/bibliography"/>
   </ds:schemaRefs>

</xml_diff>

<commit_message>
changed logic for create word document
</commit_message>
<xml_diff>
--- a/KDL/conclusion/conc_docx/template.docx
+++ b/KDL/conclusion/conc_docx/template.docx
@@ -245,6 +245,26 @@
                 <w:rFonts w:ascii="Times New Roman" w:hAnsi="Times New Roman" w:cs="Times New Roman"/>
               </w:rPr>
             </w:pPr>
+            <w:r>
+              <w:rPr>
+                <w:rFonts w:ascii="Times New Roman" w:hAnsi="Times New Roman" w:cs="Times New Roman"/>
+              </w:rPr>
+              <w:t xml:space="preserve">{{ </w:t>
+            </w:r>
+            <w:proofErr w:type="spellStart"/>
+            <w:r>
+              <w:rPr>
+                <w:rFonts w:ascii="Times New Roman" w:hAnsi="Times New Roman" w:cs="Times New Roman"/>
+              </w:rPr>
+              <w:t>current_date</w:t>
+            </w:r>
+            <w:proofErr w:type="spellEnd"/>
+            <w:r>
+              <w:rPr>
+                <w:rFonts w:ascii="Times New Roman" w:hAnsi="Times New Roman" w:cs="Times New Roman"/>
+              </w:rPr>
+              <w:t xml:space="preserve"> }}</w:t>
+            </w:r>
           </w:p>
         </w:tc>
         <w:tc>
@@ -356,6 +376,26 @@
                 <w:rFonts w:ascii="Times New Roman" w:hAnsi="Times New Roman" w:cs="Times New Roman"/>
               </w:rPr>
             </w:pPr>
+            <w:r>
+              <w:rPr>
+                <w:rFonts w:ascii="Times New Roman" w:hAnsi="Times New Roman" w:cs="Times New Roman"/>
+              </w:rPr>
+              <w:t xml:space="preserve">{{ </w:t>
+            </w:r>
+            <w:proofErr w:type="spellStart"/>
+            <w:r>
+              <w:rPr>
+                <w:rFonts w:ascii="Times New Roman" w:hAnsi="Times New Roman" w:cs="Times New Roman"/>
+              </w:rPr>
+              <w:t>current_date</w:t>
+            </w:r>
+            <w:proofErr w:type="spellEnd"/>
+            <w:r>
+              <w:rPr>
+                <w:rFonts w:ascii="Times New Roman" w:hAnsi="Times New Roman" w:cs="Times New Roman"/>
+              </w:rPr>
+              <w:t xml:space="preserve"> }}</w:t>
+            </w:r>
           </w:p>
         </w:tc>
         <w:tc>
@@ -563,8 +603,7 @@
         <w:ind w:left="-709"/>
         <w:rPr>
           <w:rFonts w:ascii="Times New Roman" w:hAnsi="Times New Roman" w:cs="Times New Roman"/>
-          <w:b/>
-          <w:sz w:val="28"/>
+          <w:sz w:val="24"/>
           <w:szCs w:val="28"/>
           <w:lang w:val="en-US"/>
         </w:rPr>
@@ -650,10 +689,10 @@
         <w:pStyle w:val="a6"/>
         <w:numPr>
           <w:ilvl w:val="0"/>
-          <w:numId w:val="18"/>
+          <w:numId w:val="19"/>
         </w:numPr>
-        <w:spacing w:line="240" w:lineRule="auto"/>
-        <w:ind w:left="142"/>
+        <w:spacing w:after="0"/>
+        <w:ind w:left="284" w:hanging="284"/>
         <w:rPr>
           <w:rFonts w:ascii="Times New Roman" w:hAnsi="Times New Roman" w:cs="Times New Roman"/>
           <w:sz w:val="24"/>
@@ -666,29 +705,19 @@
         <w:rPr>
           <w:rFonts w:ascii="Times New Roman" w:hAnsi="Times New Roman" w:cs="Times New Roman"/>
           <w:b/>
-          <w:sz w:val="26"/>
-          <w:szCs w:val="26"/>
-          <w:lang w:val="en-US"/>
-        </w:rPr>
-        <w:t xml:space="preserve">{{ </w:t>
-      </w:r>
+          <w:sz w:val="24"/>
+          <w:szCs w:val="28"/>
+          <w:lang w:val="en-US"/>
+        </w:rPr>
+        <w:t>{{ key</w:t>
+      </w:r>
+      <w:proofErr w:type="gramEnd"/>
       <w:r>
         <w:rPr>
           <w:rFonts w:ascii="Times New Roman" w:hAnsi="Times New Roman" w:cs="Times New Roman"/>
           <w:b/>
-          <w:sz w:val="26"/>
-          <w:szCs w:val="26"/>
-          <w:lang w:val="en-US"/>
-        </w:rPr>
-        <w:t>key</w:t>
-      </w:r>
-      <w:proofErr w:type="gramEnd"/>
-      <w:r>
-        <w:rPr>
-          <w:rFonts w:ascii="Times New Roman" w:hAnsi="Times New Roman" w:cs="Times New Roman"/>
-          <w:b/>
-          <w:sz w:val="26"/>
-          <w:szCs w:val="26"/>
+          <w:sz w:val="24"/>
+          <w:szCs w:val="28"/>
           <w:lang w:val="en-US"/>
         </w:rPr>
         <w:t xml:space="preserve"> }}</w:t>
@@ -696,9 +725,8 @@
       <w:r>
         <w:rPr>
           <w:rFonts w:ascii="Times New Roman" w:hAnsi="Times New Roman" w:cs="Times New Roman"/>
-          <w:bCs/>
-          <w:sz w:val="24"/>
-          <w:szCs w:val="24"/>
+          <w:sz w:val="24"/>
+          <w:szCs w:val="28"/>
           <w:lang w:val="en-US"/>
         </w:rPr>
         <w:t>{% for v in values %}</w:t>
@@ -709,36 +737,74 @@
         <w:pStyle w:val="a6"/>
         <w:numPr>
           <w:ilvl w:val="1"/>
-          <w:numId w:val="18"/>
+          <w:numId w:val="19"/>
         </w:numPr>
-        <w:spacing w:line="240" w:lineRule="auto"/>
-        <w:ind w:left="567"/>
-        <w:rPr>
-          <w:rFonts w:ascii="Times New Roman" w:hAnsi="Times New Roman" w:cs="Times New Roman"/>
-          <w:bCs/>
-          <w:sz w:val="24"/>
-          <w:szCs w:val="24"/>
-          <w:lang w:val="en-US"/>
-        </w:rPr>
-      </w:pPr>
-      <w:r>
-        <w:rPr>
-          <w:rFonts w:ascii="Times New Roman" w:hAnsi="Times New Roman" w:cs="Times New Roman"/>
-          <w:bCs/>
-          <w:sz w:val="24"/>
-          <w:szCs w:val="24"/>
-          <w:lang w:val="en-US"/>
-        </w:rPr>
-        <w:t>{{ v }}</w:t>
+        <w:spacing w:after="0"/>
+        <w:ind w:left="851" w:hanging="425"/>
+        <w:rPr>
+          <w:rFonts w:ascii="Times New Roman" w:hAnsi="Times New Roman" w:cs="Times New Roman"/>
+          <w:sz w:val="24"/>
+          <w:szCs w:val="28"/>
+          <w:lang w:val="en-US"/>
+        </w:rPr>
+      </w:pPr>
+      <w:r>
+        <w:rPr>
+          <w:rFonts w:ascii="Times New Roman" w:hAnsi="Times New Roman" w:cs="Times New Roman"/>
+          <w:sz w:val="24"/>
+          <w:szCs w:val="28"/>
+          <w:lang w:val="en-US"/>
+        </w:rPr>
+        <w:t>{</w:t>
       </w:r>
       <w:bookmarkStart w:id="0" w:name="_GoBack"/>
       <w:bookmarkEnd w:id="0"/>
       <w:r>
         <w:rPr>
           <w:rFonts w:ascii="Times New Roman" w:hAnsi="Times New Roman" w:cs="Times New Roman"/>
-          <w:bCs/>
-          <w:sz w:val="24"/>
-          <w:szCs w:val="24"/>
+          <w:sz w:val="24"/>
+          <w:szCs w:val="28"/>
+          <w:lang w:val="en-US"/>
+        </w:rPr>
+        <w:t xml:space="preserve">{ v }}{% </w:t>
+      </w:r>
+      <w:proofErr w:type="spellStart"/>
+      <w:r>
+        <w:rPr>
+          <w:rFonts w:ascii="Times New Roman" w:hAnsi="Times New Roman" w:cs="Times New Roman"/>
+          <w:sz w:val="24"/>
+          <w:szCs w:val="28"/>
+          <w:lang w:val="en-US"/>
+        </w:rPr>
+        <w:t>endfor</w:t>
+      </w:r>
+      <w:proofErr w:type="spellEnd"/>
+      <w:r>
+        <w:rPr>
+          <w:rFonts w:ascii="Times New Roman" w:hAnsi="Times New Roman" w:cs="Times New Roman"/>
+          <w:sz w:val="24"/>
+          <w:szCs w:val="28"/>
+          <w:lang w:val="en-US"/>
+        </w:rPr>
+        <w:t xml:space="preserve"> %}</w:t>
+      </w:r>
+    </w:p>
+    <w:p>
+      <w:pPr>
+        <w:spacing w:after="0"/>
+        <w:ind w:left="-709"/>
+        <w:rPr>
+          <w:rFonts w:ascii="Times New Roman" w:hAnsi="Times New Roman" w:cs="Times New Roman"/>
+          <w:sz w:val="24"/>
+          <w:szCs w:val="28"/>
+          <w:lang w:val="en-US"/>
+        </w:rPr>
+      </w:pPr>
+      <w:r>
+        <w:rPr>
+          <w:rFonts w:ascii="Times New Roman" w:hAnsi="Times New Roman" w:cs="Times New Roman"/>
+          <w:sz w:val="24"/>
+          <w:szCs w:val="28"/>
           <w:lang w:val="en-US"/>
         </w:rPr>
         <w:t xml:space="preserve">{% </w:t>
@@ -747,9 +813,8 @@
       <w:r>
         <w:rPr>
           <w:rFonts w:ascii="Times New Roman" w:hAnsi="Times New Roman" w:cs="Times New Roman"/>
-          <w:bCs/>
-          <w:sz w:val="24"/>
-          <w:szCs w:val="24"/>
+          <w:sz w:val="24"/>
+          <w:szCs w:val="28"/>
           <w:lang w:val="en-US"/>
         </w:rPr>
         <w:t>endfor</w:t>
@@ -758,65 +823,24 @@
       <w:r>
         <w:rPr>
           <w:rFonts w:ascii="Times New Roman" w:hAnsi="Times New Roman" w:cs="Times New Roman"/>
-          <w:bCs/>
-          <w:sz w:val="24"/>
-          <w:szCs w:val="24"/>
+          <w:sz w:val="24"/>
+          <w:szCs w:val="28"/>
           <w:lang w:val="en-US"/>
         </w:rPr>
         <w:t xml:space="preserve"> %}</w:t>
       </w:r>
-      <w:r>
-        <w:rPr>
-          <w:rFonts w:ascii="Times New Roman" w:hAnsi="Times New Roman" w:cs="Times New Roman"/>
-          <w:bCs/>
-          <w:sz w:val="24"/>
-          <w:szCs w:val="24"/>
-          <w:lang w:val="en-US"/>
-        </w:rPr>
-        <w:br/>
-      </w:r>
-      <w:r>
-        <w:rPr>
-          <w:rFonts w:ascii="Times New Roman" w:hAnsi="Times New Roman" w:cs="Times New Roman"/>
-          <w:bCs/>
-          <w:sz w:val="24"/>
-          <w:szCs w:val="24"/>
-          <w:lang w:val="en-US"/>
-        </w:rPr>
-        <w:t xml:space="preserve">{% </w:t>
-      </w:r>
-      <w:proofErr w:type="spellStart"/>
-      <w:r>
-        <w:rPr>
-          <w:rFonts w:ascii="Times New Roman" w:hAnsi="Times New Roman" w:cs="Times New Roman"/>
-          <w:bCs/>
-          <w:sz w:val="24"/>
-          <w:szCs w:val="24"/>
-          <w:lang w:val="en-US"/>
-        </w:rPr>
-        <w:t>end</w:t>
-      </w:r>
-      <w:r>
-        <w:rPr>
-          <w:rFonts w:ascii="Times New Roman" w:hAnsi="Times New Roman" w:cs="Times New Roman"/>
-          <w:bCs/>
-          <w:sz w:val="24"/>
-          <w:szCs w:val="24"/>
-          <w:lang w:val="en-US"/>
-        </w:rPr>
-        <w:t>for</w:t>
-      </w:r>
-      <w:proofErr w:type="spellEnd"/>
-      <w:r>
-        <w:rPr>
-          <w:rFonts w:ascii="Times New Roman" w:hAnsi="Times New Roman" w:cs="Times New Roman"/>
-          <w:bCs/>
-          <w:sz w:val="24"/>
-          <w:szCs w:val="24"/>
-          <w:lang w:val="en-US"/>
-        </w:rPr>
-        <w:t xml:space="preserve"> %}</w:t>
-      </w:r>
+    </w:p>
+    <w:p>
+      <w:pPr>
+        <w:spacing w:after="0"/>
+        <w:ind w:left="-709"/>
+        <w:rPr>
+          <w:rFonts w:ascii="Times New Roman" w:hAnsi="Times New Roman" w:cs="Times New Roman"/>
+          <w:sz w:val="24"/>
+          <w:szCs w:val="28"/>
+          <w:lang w:val="en-US"/>
+        </w:rPr>
+      </w:pPr>
     </w:p>
     <w:p>
       <w:pPr>
@@ -1358,9 +1382,98 @@
     </w:lvl>
   </w:abstractNum>
   <w:abstractNum w:abstractNumId="1" w15:restartNumberingAfterBreak="0">
+    <w:nsid w:val="120D2B82"/>
+    <w:multiLevelType w:val="hybridMultilevel"/>
+    <w:tmpl w:val="4E685DA4"/>
+    <w:lvl w:ilvl="0" w:tplc="7ED8C6A6">
+      <w:start w:val="1"/>
+      <w:numFmt w:val="decimal"/>
+      <w:lvlText w:val="%1."/>
+      <w:lvlJc w:val="left"/>
+      <w:pPr>
+        <w:ind w:left="218" w:hanging="360"/>
+      </w:pPr>
+      <w:rPr>
+        <w:rFonts w:hint="default"/>
+      </w:rPr>
+    </w:lvl>
+    <w:lvl w:ilvl="1" w:tplc="04190019" w:tentative="1">
+      <w:start w:val="1"/>
+      <w:numFmt w:val="lowerLetter"/>
+      <w:lvlText w:val="%2."/>
+      <w:lvlJc w:val="left"/>
+      <w:pPr>
+        <w:ind w:left="938" w:hanging="360"/>
+      </w:pPr>
+    </w:lvl>
+    <w:lvl w:ilvl="2" w:tplc="0419001B" w:tentative="1">
+      <w:start w:val="1"/>
+      <w:numFmt w:val="lowerRoman"/>
+      <w:lvlText w:val="%3."/>
+      <w:lvlJc w:val="right"/>
+      <w:pPr>
+        <w:ind w:left="1658" w:hanging="180"/>
+      </w:pPr>
+    </w:lvl>
+    <w:lvl w:ilvl="3" w:tplc="0419000F" w:tentative="1">
+      <w:start w:val="1"/>
+      <w:numFmt w:val="decimal"/>
+      <w:lvlText w:val="%4."/>
+      <w:lvlJc w:val="left"/>
+      <w:pPr>
+        <w:ind w:left="2378" w:hanging="360"/>
+      </w:pPr>
+    </w:lvl>
+    <w:lvl w:ilvl="4" w:tplc="04190019" w:tentative="1">
+      <w:start w:val="1"/>
+      <w:numFmt w:val="lowerLetter"/>
+      <w:lvlText w:val="%5."/>
+      <w:lvlJc w:val="left"/>
+      <w:pPr>
+        <w:ind w:left="3098" w:hanging="360"/>
+      </w:pPr>
+    </w:lvl>
+    <w:lvl w:ilvl="5" w:tplc="0419001B" w:tentative="1">
+      <w:start w:val="1"/>
+      <w:numFmt w:val="lowerRoman"/>
+      <w:lvlText w:val="%6."/>
+      <w:lvlJc w:val="right"/>
+      <w:pPr>
+        <w:ind w:left="3818" w:hanging="180"/>
+      </w:pPr>
+    </w:lvl>
+    <w:lvl w:ilvl="6" w:tplc="0419000F" w:tentative="1">
+      <w:start w:val="1"/>
+      <w:numFmt w:val="decimal"/>
+      <w:lvlText w:val="%7."/>
+      <w:lvlJc w:val="left"/>
+      <w:pPr>
+        <w:ind w:left="4538" w:hanging="360"/>
+      </w:pPr>
+    </w:lvl>
+    <w:lvl w:ilvl="7" w:tplc="04190019" w:tentative="1">
+      <w:start w:val="1"/>
+      <w:numFmt w:val="lowerLetter"/>
+      <w:lvlText w:val="%8."/>
+      <w:lvlJc w:val="left"/>
+      <w:pPr>
+        <w:ind w:left="5258" w:hanging="360"/>
+      </w:pPr>
+    </w:lvl>
+    <w:lvl w:ilvl="8" w:tplc="0419001B" w:tentative="1">
+      <w:start w:val="1"/>
+      <w:numFmt w:val="lowerRoman"/>
+      <w:lvlText w:val="%9."/>
+      <w:lvlJc w:val="right"/>
+      <w:pPr>
+        <w:ind w:left="5978" w:hanging="180"/>
+      </w:pPr>
+    </w:lvl>
+  </w:abstractNum>
+  <w:abstractNum w:abstractNumId="2" w15:restartNumberingAfterBreak="0">
     <w:nsid w:val="18D14D8F"/>
     <w:multiLevelType w:val="multilevel"/>
-    <w:tmpl w:val="0419001F"/>
+    <w:tmpl w:val="56EE616E"/>
     <w:lvl w:ilvl="0">
       <w:start w:val="1"/>
       <w:numFmt w:val="decimal"/>
@@ -1369,6 +1482,9 @@
       <w:pPr>
         <w:ind w:left="360" w:hanging="360"/>
       </w:pPr>
+      <w:rPr>
+        <w:b/>
+      </w:rPr>
     </w:lvl>
     <w:lvl w:ilvl="1">
       <w:start w:val="1"/>
@@ -1443,7 +1559,7 @@
       </w:pPr>
     </w:lvl>
   </w:abstractNum>
-  <w:abstractNum w:abstractNumId="2" w15:restartNumberingAfterBreak="0">
+  <w:abstractNum w:abstractNumId="3" w15:restartNumberingAfterBreak="0">
     <w:nsid w:val="1AB83A84"/>
     <w:multiLevelType w:val="multilevel"/>
     <w:tmpl w:val="8C7607DE"/>
@@ -1564,7 +1680,7 @@
       </w:rPr>
     </w:lvl>
   </w:abstractNum>
-  <w:abstractNum w:abstractNumId="3" w15:restartNumberingAfterBreak="0">
+  <w:abstractNum w:abstractNumId="4" w15:restartNumberingAfterBreak="0">
     <w:nsid w:val="1FDB454F"/>
     <w:multiLevelType w:val="hybridMultilevel"/>
     <w:tmpl w:val="737CB754"/>
@@ -1650,7 +1766,7 @@
       </w:pPr>
     </w:lvl>
   </w:abstractNum>
-  <w:abstractNum w:abstractNumId="4" w15:restartNumberingAfterBreak="0">
+  <w:abstractNum w:abstractNumId="5" w15:restartNumberingAfterBreak="0">
     <w:nsid w:val="2FBF7B56"/>
     <w:multiLevelType w:val="multilevel"/>
     <w:tmpl w:val="E0EE8546"/>
@@ -1763,7 +1879,7 @@
       </w:rPr>
     </w:lvl>
   </w:abstractNum>
-  <w:abstractNum w:abstractNumId="5" w15:restartNumberingAfterBreak="0">
+  <w:abstractNum w:abstractNumId="6" w15:restartNumberingAfterBreak="0">
     <w:nsid w:val="338823C3"/>
     <w:multiLevelType w:val="hybridMultilevel"/>
     <w:tmpl w:val="448628EE"/>
@@ -1852,7 +1968,7 @@
       </w:pPr>
     </w:lvl>
   </w:abstractNum>
-  <w:abstractNum w:abstractNumId="6" w15:restartNumberingAfterBreak="0">
+  <w:abstractNum w:abstractNumId="7" w15:restartNumberingAfterBreak="0">
     <w:nsid w:val="3B5E4C4B"/>
     <w:multiLevelType w:val="hybridMultilevel"/>
     <w:tmpl w:val="78F02100"/>
@@ -1941,7 +2057,7 @@
       </w:pPr>
     </w:lvl>
   </w:abstractNum>
-  <w:abstractNum w:abstractNumId="7" w15:restartNumberingAfterBreak="0">
+  <w:abstractNum w:abstractNumId="8" w15:restartNumberingAfterBreak="0">
     <w:nsid w:val="3E767D01"/>
     <w:multiLevelType w:val="multilevel"/>
     <w:tmpl w:val="C1AC6BEE"/>
@@ -2063,7 +2179,7 @@
       </w:rPr>
     </w:lvl>
   </w:abstractNum>
-  <w:abstractNum w:abstractNumId="8" w15:restartNumberingAfterBreak="0">
+  <w:abstractNum w:abstractNumId="9" w15:restartNumberingAfterBreak="0">
     <w:nsid w:val="421439E5"/>
     <w:multiLevelType w:val="hybridMultilevel"/>
     <w:tmpl w:val="6F826152"/>
@@ -2153,7 +2269,7 @@
       </w:pPr>
     </w:lvl>
   </w:abstractNum>
-  <w:abstractNum w:abstractNumId="9" w15:restartNumberingAfterBreak="0">
+  <w:abstractNum w:abstractNumId="10" w15:restartNumberingAfterBreak="0">
     <w:nsid w:val="46875C62"/>
     <w:multiLevelType w:val="hybridMultilevel"/>
     <w:tmpl w:val="1B725B46"/>
@@ -2242,7 +2358,7 @@
       </w:pPr>
     </w:lvl>
   </w:abstractNum>
-  <w:abstractNum w:abstractNumId="10" w15:restartNumberingAfterBreak="0">
+  <w:abstractNum w:abstractNumId="11" w15:restartNumberingAfterBreak="0">
     <w:nsid w:val="4745779E"/>
     <w:multiLevelType w:val="hybridMultilevel"/>
     <w:tmpl w:val="B98E095E"/>
@@ -2331,7 +2447,99 @@
       </w:pPr>
     </w:lvl>
   </w:abstractNum>
-  <w:abstractNum w:abstractNumId="11" w15:restartNumberingAfterBreak="0">
+  <w:abstractNum w:abstractNumId="12" w15:restartNumberingAfterBreak="0">
+    <w:nsid w:val="49823D7B"/>
+    <w:multiLevelType w:val="multilevel"/>
+    <w:tmpl w:val="2B187C0A"/>
+    <w:lvl w:ilvl="0">
+      <w:start w:val="1"/>
+      <w:numFmt w:val="decimal"/>
+      <w:lvlText w:val="%1."/>
+      <w:lvlJc w:val="left"/>
+      <w:pPr>
+        <w:ind w:left="360" w:hanging="360"/>
+      </w:pPr>
+      <w:rPr>
+        <w:b/>
+      </w:rPr>
+    </w:lvl>
+    <w:lvl w:ilvl="1">
+      <w:start w:val="1"/>
+      <w:numFmt w:val="decimal"/>
+      <w:lvlText w:val="%1.%2."/>
+      <w:lvlJc w:val="left"/>
+      <w:pPr>
+        <w:ind w:left="792" w:hanging="432"/>
+      </w:pPr>
+      <w:rPr>
+        <w:b w:val="0"/>
+      </w:rPr>
+    </w:lvl>
+    <w:lvl w:ilvl="2">
+      <w:start w:val="1"/>
+      <w:numFmt w:val="decimal"/>
+      <w:lvlText w:val="%1.%2.%3."/>
+      <w:lvlJc w:val="left"/>
+      <w:pPr>
+        <w:ind w:left="1224" w:hanging="504"/>
+      </w:pPr>
+    </w:lvl>
+    <w:lvl w:ilvl="3">
+      <w:start w:val="1"/>
+      <w:numFmt w:val="decimal"/>
+      <w:lvlText w:val="%1.%2.%3.%4."/>
+      <w:lvlJc w:val="left"/>
+      <w:pPr>
+        <w:ind w:left="1728" w:hanging="648"/>
+      </w:pPr>
+    </w:lvl>
+    <w:lvl w:ilvl="4">
+      <w:start w:val="1"/>
+      <w:numFmt w:val="decimal"/>
+      <w:lvlText w:val="%1.%2.%3.%4.%5."/>
+      <w:lvlJc w:val="left"/>
+      <w:pPr>
+        <w:ind w:left="2232" w:hanging="792"/>
+      </w:pPr>
+    </w:lvl>
+    <w:lvl w:ilvl="5">
+      <w:start w:val="1"/>
+      <w:numFmt w:val="decimal"/>
+      <w:lvlText w:val="%1.%2.%3.%4.%5.%6."/>
+      <w:lvlJc w:val="left"/>
+      <w:pPr>
+        <w:ind w:left="2736" w:hanging="936"/>
+      </w:pPr>
+    </w:lvl>
+    <w:lvl w:ilvl="6">
+      <w:start w:val="1"/>
+      <w:numFmt w:val="decimal"/>
+      <w:lvlText w:val="%1.%2.%3.%4.%5.%6.%7."/>
+      <w:lvlJc w:val="left"/>
+      <w:pPr>
+        <w:ind w:left="3240" w:hanging="1080"/>
+      </w:pPr>
+    </w:lvl>
+    <w:lvl w:ilvl="7">
+      <w:start w:val="1"/>
+      <w:numFmt w:val="decimal"/>
+      <w:lvlText w:val="%1.%2.%3.%4.%5.%6.%7.%8."/>
+      <w:lvlJc w:val="left"/>
+      <w:pPr>
+        <w:ind w:left="3744" w:hanging="1224"/>
+      </w:pPr>
+    </w:lvl>
+    <w:lvl w:ilvl="8">
+      <w:start w:val="1"/>
+      <w:numFmt w:val="decimal"/>
+      <w:lvlText w:val="%1.%2.%3.%4.%5.%6.%7.%8.%9."/>
+      <w:lvlJc w:val="left"/>
+      <w:pPr>
+        <w:ind w:left="4320" w:hanging="1440"/>
+      </w:pPr>
+    </w:lvl>
+  </w:abstractNum>
+  <w:abstractNum w:abstractNumId="13" w15:restartNumberingAfterBreak="0">
     <w:nsid w:val="4AB12368"/>
     <w:multiLevelType w:val="hybridMultilevel"/>
     <w:tmpl w:val="0A5839F4"/>
@@ -2417,7 +2625,7 @@
       </w:pPr>
     </w:lvl>
   </w:abstractNum>
-  <w:abstractNum w:abstractNumId="12" w15:restartNumberingAfterBreak="0">
+  <w:abstractNum w:abstractNumId="14" w15:restartNumberingAfterBreak="0">
     <w:nsid w:val="55457BDC"/>
     <w:multiLevelType w:val="hybridMultilevel"/>
     <w:tmpl w:val="DFF2C2FC"/>
@@ -2503,7 +2711,7 @@
       </w:pPr>
     </w:lvl>
   </w:abstractNum>
-  <w:abstractNum w:abstractNumId="13" w15:restartNumberingAfterBreak="0">
+  <w:abstractNum w:abstractNumId="15" w15:restartNumberingAfterBreak="0">
     <w:nsid w:val="55E20AE7"/>
     <w:multiLevelType w:val="hybridMultilevel"/>
     <w:tmpl w:val="F822FC34"/>
@@ -2589,7 +2797,7 @@
       </w:pPr>
     </w:lvl>
   </w:abstractNum>
-  <w:abstractNum w:abstractNumId="14" w15:restartNumberingAfterBreak="0">
+  <w:abstractNum w:abstractNumId="16" w15:restartNumberingAfterBreak="0">
     <w:nsid w:val="561B1868"/>
     <w:multiLevelType w:val="hybridMultilevel"/>
     <w:tmpl w:val="EF486036"/>
@@ -2675,7 +2883,7 @@
       </w:pPr>
     </w:lvl>
   </w:abstractNum>
-  <w:abstractNum w:abstractNumId="15" w15:restartNumberingAfterBreak="0">
+  <w:abstractNum w:abstractNumId="17" w15:restartNumberingAfterBreak="0">
     <w:nsid w:val="5F05077C"/>
     <w:multiLevelType w:val="multilevel"/>
     <w:tmpl w:val="EA32FFB0"/>
@@ -2797,7 +3005,7 @@
       </w:rPr>
     </w:lvl>
   </w:abstractNum>
-  <w:abstractNum w:abstractNumId="16" w15:restartNumberingAfterBreak="0">
+  <w:abstractNum w:abstractNumId="18" w15:restartNumberingAfterBreak="0">
     <w:nsid w:val="7304369D"/>
     <w:multiLevelType w:val="hybridMultilevel"/>
     <w:tmpl w:val="A3E62B76"/>
@@ -2883,7 +3091,7 @@
       </w:pPr>
     </w:lvl>
   </w:abstractNum>
-  <w:abstractNum w:abstractNumId="17" w15:restartNumberingAfterBreak="0">
+  <w:abstractNum w:abstractNumId="19" w15:restartNumberingAfterBreak="0">
     <w:nsid w:val="7D2E14E8"/>
     <w:multiLevelType w:val="hybridMultilevel"/>
     <w:tmpl w:val="0880759C"/>
@@ -2976,57 +3184,63 @@
     </w:lvl>
   </w:abstractNum>
   <w:num w:numId="1">
-    <w:abstractNumId w:val="7"/>
+    <w:abstractNumId w:val="8"/>
   </w:num>
   <w:num w:numId="2">
-    <w:abstractNumId w:val="5"/>
+    <w:abstractNumId w:val="6"/>
   </w:num>
   <w:num w:numId="3">
-    <w:abstractNumId w:val="8"/>
+    <w:abstractNumId w:val="9"/>
   </w:num>
   <w:num w:numId="4">
-    <w:abstractNumId w:val="15"/>
+    <w:abstractNumId w:val="17"/>
   </w:num>
   <w:num w:numId="5">
-    <w:abstractNumId w:val="4"/>
+    <w:abstractNumId w:val="5"/>
   </w:num>
   <w:num w:numId="6">
     <w:abstractNumId w:val="0"/>
   </w:num>
   <w:num w:numId="7">
+    <w:abstractNumId w:val="3"/>
+  </w:num>
+  <w:num w:numId="8">
+    <w:abstractNumId w:val="7"/>
+  </w:num>
+  <w:num w:numId="9">
+    <w:abstractNumId w:val="11"/>
+  </w:num>
+  <w:num w:numId="10">
+    <w:abstractNumId w:val="4"/>
+  </w:num>
+  <w:num w:numId="11">
+    <w:abstractNumId w:val="14"/>
+  </w:num>
+  <w:num w:numId="12">
+    <w:abstractNumId w:val="18"/>
+  </w:num>
+  <w:num w:numId="13">
+    <w:abstractNumId w:val="13"/>
+  </w:num>
+  <w:num w:numId="14">
+    <w:abstractNumId w:val="10"/>
+  </w:num>
+  <w:num w:numId="15">
+    <w:abstractNumId w:val="15"/>
+  </w:num>
+  <w:num w:numId="16">
+    <w:abstractNumId w:val="19"/>
+  </w:num>
+  <w:num w:numId="17">
+    <w:abstractNumId w:val="16"/>
+  </w:num>
+  <w:num w:numId="18">
     <w:abstractNumId w:val="2"/>
   </w:num>
-  <w:num w:numId="8">
-    <w:abstractNumId w:val="6"/>
-  </w:num>
-  <w:num w:numId="9">
-    <w:abstractNumId w:val="10"/>
-  </w:num>
-  <w:num w:numId="10">
-    <w:abstractNumId w:val="3"/>
-  </w:num>
-  <w:num w:numId="11">
+  <w:num w:numId="19">
     <w:abstractNumId w:val="12"/>
   </w:num>
-  <w:num w:numId="12">
-    <w:abstractNumId w:val="16"/>
-  </w:num>
-  <w:num w:numId="13">
-    <w:abstractNumId w:val="11"/>
-  </w:num>
-  <w:num w:numId="14">
-    <w:abstractNumId w:val="9"/>
-  </w:num>
-  <w:num w:numId="15">
-    <w:abstractNumId w:val="13"/>
-  </w:num>
-  <w:num w:numId="16">
-    <w:abstractNumId w:val="17"/>
-  </w:num>
-  <w:num w:numId="17">
-    <w:abstractNumId w:val="14"/>
-  </w:num>
-  <w:num w:numId="18">
+  <w:num w:numId="20">
     <w:abstractNumId w:val="1"/>
   </w:num>
 </w:numbering>
@@ -3837,7 +4051,7 @@
 </file>
 
 <file path=customXml/itemProps1.xml><?xml version="1.0" encoding="utf-8"?>
-<ds:datastoreItem xmlns:ds="http://schemas.openxmlformats.org/officeDocument/2006/customXml" ds:itemID="{23378CBF-057D-49E3-A621-DD2B0A59AAB6}">
+<ds:datastoreItem xmlns:ds="http://schemas.openxmlformats.org/officeDocument/2006/customXml" ds:itemID="{1CAB369C-4BE3-4A48-94D1-63EFF19185B1}">
   <ds:schemaRefs>
     <ds:schemaRef ds:uri="http://schemas.openxmlformats.org/officeDocument/2006/bibliography"/>
   </ds:schemaRefs>

</xml_diff>

<commit_message>
changed template for conclusion
</commit_message>
<xml_diff>
--- a/KDL/conclusion/conc_docx/template.docx
+++ b/KDL/conclusion/conc_docx/template.docx
@@ -755,51 +755,30 @@
           <w:szCs w:val="28"/>
           <w:lang w:val="en-US"/>
         </w:rPr>
-        <w:t>{</w:t>
+        <w:t xml:space="preserve">{{ v }}{% </w:t>
+      </w:r>
+      <w:proofErr w:type="spellStart"/>
+      <w:r>
+        <w:rPr>
+          <w:rFonts w:ascii="Times New Roman" w:hAnsi="Times New Roman" w:cs="Times New Roman"/>
+          <w:sz w:val="24"/>
+          <w:szCs w:val="28"/>
+          <w:lang w:val="en-US"/>
+        </w:rPr>
+        <w:t>endfor</w:t>
+      </w:r>
+      <w:proofErr w:type="spellEnd"/>
+      <w:r>
+        <w:rPr>
+          <w:rFonts w:ascii="Times New Roman" w:hAnsi="Times New Roman" w:cs="Times New Roman"/>
+          <w:sz w:val="24"/>
+          <w:szCs w:val="28"/>
+          <w:lang w:val="en-US"/>
+        </w:rPr>
+        <w:t xml:space="preserve"> %}</w:t>
       </w:r>
       <w:bookmarkStart w:id="0" w:name="_GoBack"/>
       <w:bookmarkEnd w:id="0"/>
-      <w:r>
-        <w:rPr>
-          <w:rFonts w:ascii="Times New Roman" w:hAnsi="Times New Roman" w:cs="Times New Roman"/>
-          <w:sz w:val="24"/>
-          <w:szCs w:val="28"/>
-          <w:lang w:val="en-US"/>
-        </w:rPr>
-        <w:t xml:space="preserve">{ v }}{% </w:t>
-      </w:r>
-      <w:proofErr w:type="spellStart"/>
-      <w:r>
-        <w:rPr>
-          <w:rFonts w:ascii="Times New Roman" w:hAnsi="Times New Roman" w:cs="Times New Roman"/>
-          <w:sz w:val="24"/>
-          <w:szCs w:val="28"/>
-          <w:lang w:val="en-US"/>
-        </w:rPr>
-        <w:t>endfor</w:t>
-      </w:r>
-      <w:proofErr w:type="spellEnd"/>
-      <w:r>
-        <w:rPr>
-          <w:rFonts w:ascii="Times New Roman" w:hAnsi="Times New Roman" w:cs="Times New Roman"/>
-          <w:sz w:val="24"/>
-          <w:szCs w:val="28"/>
-          <w:lang w:val="en-US"/>
-        </w:rPr>
-        <w:t xml:space="preserve"> %}</w:t>
-      </w:r>
-    </w:p>
-    <w:p>
-      <w:pPr>
-        <w:spacing w:after="0"/>
-        <w:ind w:left="-709"/>
-        <w:rPr>
-          <w:rFonts w:ascii="Times New Roman" w:hAnsi="Times New Roman" w:cs="Times New Roman"/>
-          <w:sz w:val="24"/>
-          <w:szCs w:val="28"/>
-          <w:lang w:val="en-US"/>
-        </w:rPr>
-      </w:pPr>
       <w:r>
         <w:rPr>
           <w:rFonts w:ascii="Times New Roman" w:hAnsi="Times New Roman" w:cs="Times New Roman"/>
@@ -4051,7 +4030,7 @@
 </file>
 
 <file path=customXml/itemProps1.xml><?xml version="1.0" encoding="utf-8"?>
-<ds:datastoreItem xmlns:ds="http://schemas.openxmlformats.org/officeDocument/2006/customXml" ds:itemID="{1CAB369C-4BE3-4A48-94D1-63EFF19185B1}">
+<ds:datastoreItem xmlns:ds="http://schemas.openxmlformats.org/officeDocument/2006/customXml" ds:itemID="{429CAF27-D7EF-439A-A1E3-7B61A9C317C9}">
   <ds:schemaRefs>
     <ds:schemaRef ds:uri="http://schemas.openxmlformats.org/officeDocument/2006/bibliography"/>
   </ds:schemaRefs>

</xml_diff>